<commit_message>
correcion mostrar confederacion de select
</commit_message>
<xml_diff>
--- a/II_Proyecto_Programado (1).docx
+++ b/II_Proyecto_Programado (1).docx
@@ -1,6 +1,6 @@
 
 <file path=word/document.xml><?xml version="1.0" encoding="utf-8"?>
-<w:document xmlns:wpc="http://schemas.microsoft.com/office/word/2010/wordprocessingCanvas" xmlns:mo="http://schemas.microsoft.com/office/mac/office/2008/main" xmlns:mc="http://schemas.openxmlformats.org/markup-compatibility/2006" xmlns:mv="urn:schemas-microsoft-com:mac:vml" xmlns:o="urn:schemas-microsoft-com:office:office" xmlns:r="http://schemas.openxmlformats.org/officeDocument/2006/relationships" xmlns:m="http://schemas.openxmlformats.org/officeDocument/2006/math" xmlns:v="urn:schemas-microsoft-com:vml" xmlns:wp14="http://schemas.microsoft.com/office/word/2010/wordprocessingDrawing" xmlns:wp="http://schemas.openxmlformats.org/drawingml/2006/wordprocessingDrawing" xmlns:w10="urn:schemas-microsoft-com:office:word" xmlns:w="http://schemas.openxmlformats.org/wordprocessingml/2006/main" xmlns:w14="http://schemas.microsoft.com/office/word/2010/wordml" xmlns:w15="http://schemas.microsoft.com/office/word/2012/wordml" xmlns:wpg="http://schemas.microsoft.com/office/word/2010/wordprocessingGroup" xmlns:wpi="http://schemas.microsoft.com/office/word/2010/wordprocessingInk" xmlns:wne="http://schemas.microsoft.com/office/word/2006/wordml" xmlns:wps="http://schemas.microsoft.com/office/word/2010/wordprocessingShape" mc:Ignorable="w14 w15 wp14">
+<w:document xmlns:wpc="http://schemas.microsoft.com/office/word/2010/wordprocessingCanvas" xmlns:cx="http://schemas.microsoft.com/office/drawing/2014/chartex" xmlns:cx1="http://schemas.microsoft.com/office/drawing/2015/9/8/chartex" xmlns:cx2="http://schemas.microsoft.com/office/drawing/2015/10/21/chartex" xmlns:cx3="http://schemas.microsoft.com/office/drawing/2016/5/9/chartex" xmlns:cx4="http://schemas.microsoft.com/office/drawing/2016/5/10/chartex" xmlns:cx5="http://schemas.microsoft.com/office/drawing/2016/5/11/chartex" xmlns:cx6="http://schemas.microsoft.com/office/drawing/2016/5/12/chartex" xmlns:cx7="http://schemas.microsoft.com/office/drawing/2016/5/13/chartex" xmlns:cx8="http://schemas.microsoft.com/office/drawing/2016/5/14/chartex" xmlns:mc="http://schemas.openxmlformats.org/markup-compatibility/2006" xmlns:aink="http://schemas.microsoft.com/office/drawing/2016/ink" xmlns:am3d="http://schemas.microsoft.com/office/drawing/2017/model3d" xmlns:o="urn:schemas-microsoft-com:office:office" xmlns:r="http://schemas.openxmlformats.org/officeDocument/2006/relationships" xmlns:m="http://schemas.openxmlformats.org/officeDocument/2006/math" xmlns:v="urn:schemas-microsoft-com:vml" xmlns:wp14="http://schemas.microsoft.com/office/word/2010/wordprocessingDrawing" xmlns:wp="http://schemas.openxmlformats.org/drawingml/2006/wordprocessingDrawing" xmlns:w10="urn:schemas-microsoft-com:office:word" xmlns:w="http://schemas.openxmlformats.org/wordprocessingml/2006/main" xmlns:w14="http://schemas.microsoft.com/office/word/2010/wordml" xmlns:w15="http://schemas.microsoft.com/office/word/2012/wordml" xmlns:w16cid="http://schemas.microsoft.com/office/word/2016/wordml/cid" xmlns:w16se="http://schemas.microsoft.com/office/word/2015/wordml/symex" xmlns:wpg="http://schemas.microsoft.com/office/word/2010/wordprocessingGroup" xmlns:wpi="http://schemas.microsoft.com/office/word/2010/wordprocessingInk" xmlns:wne="http://schemas.microsoft.com/office/word/2006/wordml" xmlns:wps="http://schemas.microsoft.com/office/word/2010/wordprocessingShape" mc:Ignorable="w14 w15 w16se w16cid wp14">
   <w:body>
     <w:p>
       <w:pPr>
@@ -336,6 +336,7 @@
       <w:r>
         <w:rPr>
           <w:rFonts w:ascii="Arial Narrow" w:hAnsi="Arial Narrow"/>
+          <w:highlight w:val="green"/>
           <w:lang w:val="es-ES"/>
         </w:rPr>
         <w:t xml:space="preserve">La aplicación contará con </w:t>
@@ -343,6 +344,7 @@
       <w:r>
         <w:rPr>
           <w:rFonts w:ascii="Arial Narrow" w:hAnsi="Arial Narrow"/>
+          <w:highlight w:val="green"/>
           <w:lang w:val="es-ES"/>
         </w:rPr>
         <w:t xml:space="preserve">un único perfil de </w:t>
@@ -350,6 +352,7 @@
       <w:r>
         <w:rPr>
           <w:rFonts w:ascii="Arial Narrow" w:hAnsi="Arial Narrow"/>
+          <w:highlight w:val="green"/>
           <w:lang w:val="es-ES"/>
         </w:rPr>
         <w:t>usuarios</w:t>
@@ -357,6 +360,7 @@
       <w:r>
         <w:rPr>
           <w:rFonts w:ascii="Arial Narrow" w:hAnsi="Arial Narrow"/>
+          <w:highlight w:val="green"/>
           <w:lang w:val="es-ES"/>
         </w:rPr>
         <w:t xml:space="preserve">, los cuales podrán ingresar la información necesaria para un sorteo </w:t>
@@ -364,6 +368,7 @@
       <w:r>
         <w:rPr>
           <w:rFonts w:ascii="Arial Narrow" w:hAnsi="Arial Narrow"/>
+          <w:highlight w:val="green"/>
           <w:lang w:val="es-ES"/>
         </w:rPr>
         <w:t xml:space="preserve">y realizar los mismos. Estos usuarios se registran en la aplicación por </w:t>
@@ -371,6 +376,7 @@
       <w:r>
         <w:rPr>
           <w:rFonts w:ascii="Arial Narrow" w:hAnsi="Arial Narrow"/>
+          <w:highlight w:val="green"/>
           <w:lang w:val="es-ES"/>
         </w:rPr>
         <w:t>sí</w:t>
@@ -378,6 +384,7 @@
       <w:r>
         <w:rPr>
           <w:rFonts w:ascii="Arial Narrow" w:hAnsi="Arial Narrow"/>
+          <w:highlight w:val="green"/>
           <w:lang w:val="es-ES"/>
         </w:rPr>
         <w:t xml:space="preserve"> mismos, </w:t>
@@ -385,6 +392,7 @@
       <w:r>
         <w:rPr>
           <w:rFonts w:ascii="Arial Narrow" w:hAnsi="Arial Narrow"/>
+          <w:highlight w:val="green"/>
           <w:lang w:val="es-ES"/>
         </w:rPr>
         <w:t xml:space="preserve">y tienen acceso a todas las </w:t>
@@ -392,6 +400,7 @@
       <w:r>
         <w:rPr>
           <w:rFonts w:ascii="Arial Narrow" w:hAnsi="Arial Narrow"/>
+          <w:highlight w:val="green"/>
           <w:lang w:val="es-ES"/>
         </w:rPr>
         <w:t>partes de la aplicación.</w:t>
@@ -417,6 +426,7 @@
       <w:r>
         <w:rPr>
           <w:rFonts w:ascii="Arial Narrow" w:hAnsi="Arial Narrow"/>
+          <w:highlight w:val="green"/>
           <w:lang w:val="es-ES"/>
         </w:rPr>
         <w:t xml:space="preserve">De los usuarios interesa almacenar el nombre, apellidos, </w:t>
@@ -424,6 +434,7 @@
       <w:r>
         <w:rPr>
           <w:rFonts w:ascii="Arial Narrow" w:hAnsi="Arial Narrow"/>
+          <w:highlight w:val="green"/>
           <w:lang w:val="es-ES"/>
         </w:rPr>
         <w:t xml:space="preserve">edad, </w:t>
@@ -431,6 +442,7 @@
       <w:r>
         <w:rPr>
           <w:rFonts w:ascii="Arial Narrow" w:hAnsi="Arial Narrow"/>
+          <w:highlight w:val="green"/>
           <w:lang w:val="es-ES"/>
         </w:rPr>
         <w:t xml:space="preserve">nombre de usuario, contraseña, además de </w:t>
@@ -438,6 +450,7 @@
       <w:r>
         <w:rPr>
           <w:rFonts w:ascii="Arial Narrow" w:hAnsi="Arial Narrow"/>
+          <w:highlight w:val="green"/>
           <w:lang w:val="es-ES"/>
         </w:rPr>
         <w:t>la fecha</w:t>
@@ -445,6 +458,7 @@
       <w:r>
         <w:rPr>
           <w:rFonts w:ascii="Arial Narrow" w:hAnsi="Arial Narrow"/>
+          <w:highlight w:val="green"/>
           <w:lang w:val="es-ES"/>
         </w:rPr>
         <w:t xml:space="preserve"> y hora</w:t>
@@ -452,6 +466,7 @@
       <w:r>
         <w:rPr>
           <w:rFonts w:ascii="Arial Narrow" w:hAnsi="Arial Narrow"/>
+          <w:highlight w:val="green"/>
           <w:lang w:val="es-ES"/>
         </w:rPr>
         <w:t xml:space="preserve"> de </w:t>
@@ -459,6 +474,7 @@
       <w:r>
         <w:rPr>
           <w:rFonts w:ascii="Arial Narrow" w:hAnsi="Arial Narrow"/>
+          <w:highlight w:val="green"/>
           <w:lang w:val="es-ES"/>
         </w:rPr>
         <w:t>registro</w:t>
@@ -466,6 +482,7 @@
       <w:r>
         <w:rPr>
           <w:rFonts w:ascii="Arial Narrow" w:hAnsi="Arial Narrow"/>
+          <w:highlight w:val="green"/>
           <w:lang w:val="es-ES"/>
         </w:rPr>
         <w:t xml:space="preserve"> </w:t>
@@ -473,6 +490,7 @@
       <w:r>
         <w:rPr>
           <w:rFonts w:ascii="Arial Narrow" w:hAnsi="Arial Narrow"/>
+          <w:highlight w:val="green"/>
           <w:lang w:val="es-ES"/>
         </w:rPr>
         <w:t>en el sistema</w:t>
@@ -480,9 +498,17 @@
       <w:r>
         <w:rPr>
           <w:rFonts w:ascii="Arial Narrow" w:hAnsi="Arial Narrow"/>
-          <w:lang w:val="es-ES"/>
-        </w:rPr>
-        <w:t xml:space="preserve">. </w:t>
+          <w:highlight w:val="green"/>
+          <w:lang w:val="es-ES"/>
+        </w:rPr>
+        <w:t>.</w:t>
+      </w:r>
+      <w:r>
+        <w:rPr>
+          <w:rFonts w:ascii="Arial Narrow" w:hAnsi="Arial Narrow"/>
+          <w:lang w:val="es-ES"/>
+        </w:rPr>
+        <w:t xml:space="preserve"> </w:t>
       </w:r>
     </w:p>
     <w:p>
@@ -533,6 +559,7 @@
       <w:r>
         <w:rPr>
           <w:rFonts w:ascii="Arial Narrow" w:hAnsi="Arial Narrow"/>
+          <w:highlight w:val="green"/>
           <w:lang w:val="es-ES"/>
         </w:rPr>
         <w:t xml:space="preserve">La aplicación deberá poseer el </w:t>
@@ -540,6 +567,7 @@
       <w:r>
         <w:rPr>
           <w:rFonts w:ascii="Arial Narrow" w:hAnsi="Arial Narrow"/>
+          <w:highlight w:val="green"/>
           <w:lang w:val="es-ES"/>
         </w:rPr>
         <w:t xml:space="preserve">Top100 de equipos del </w:t>
@@ -547,6 +575,7 @@
       <w:r>
         <w:rPr>
           <w:rFonts w:ascii="Arial Narrow" w:hAnsi="Arial Narrow"/>
+          <w:highlight w:val="green"/>
           <w:lang w:val="es-ES"/>
         </w:rPr>
         <w:t>Ranking Mundial de la FIFA</w:t>
@@ -554,6 +583,7 @@
       <w:r>
         <w:rPr>
           <w:rFonts w:ascii="Arial Narrow" w:hAnsi="Arial Narrow"/>
+          <w:highlight w:val="green"/>
           <w:lang w:val="es-ES"/>
         </w:rPr>
         <w:t xml:space="preserve">, </w:t>
@@ -561,6 +591,7 @@
       <w:r>
         <w:rPr>
           <w:rFonts w:ascii="Arial Narrow" w:hAnsi="Arial Narrow"/>
+          <w:highlight w:val="green"/>
           <w:lang w:val="es-ES"/>
         </w:rPr>
         <w:t xml:space="preserve">también se podrán ingresar equipos fuera del Top 100, </w:t>
@@ -568,6 +599,7 @@
       <w:r>
         <w:rPr>
           <w:rFonts w:ascii="Arial Narrow" w:hAnsi="Arial Narrow"/>
+          <w:highlight w:val="green"/>
           <w:lang w:val="es-ES"/>
         </w:rPr>
         <w:t>para ello el usuario deberá indicar el nombre del país, la cantidad de p</w:t>
@@ -575,6 +607,7 @@
       <w:r>
         <w:rPr>
           <w:rFonts w:ascii="Arial Narrow" w:hAnsi="Arial Narrow"/>
+          <w:highlight w:val="green"/>
           <w:lang w:val="es-ES"/>
         </w:rPr>
         <w:t xml:space="preserve">untos, y la bandera respectiva, no es necesario almacenar la posición en el ranking, puesto que </w:t>
@@ -582,31 +615,40 @@
       <w:r>
         <w:rPr>
           <w:rFonts w:ascii="Arial Narrow" w:hAnsi="Arial Narrow"/>
-          <w:lang w:val="es-ES"/>
-        </w:rPr>
-        <w:t xml:space="preserve">esta información es calculada según el puntaje de cada selección. </w:t>
-      </w:r>
-    </w:p>
-    <w:p>
-      <w:pPr>
-        <w:jc w:val="both"/>
-        <w:rPr>
-          <w:rFonts w:ascii="Arial Narrow" w:hAnsi="Arial Narrow"/>
-          <w:lang w:val="es-ES"/>
-        </w:rPr>
-      </w:pPr>
-    </w:p>
-    <w:p>
-      <w:pPr>
-        <w:jc w:val="both"/>
-        <w:rPr>
-          <w:rFonts w:ascii="Arial Narrow" w:hAnsi="Arial Narrow"/>
-          <w:lang w:val="es-ES"/>
-        </w:rPr>
-      </w:pPr>
-      <w:r>
-        <w:rPr>
-          <w:rFonts w:ascii="Arial Narrow" w:hAnsi="Arial Narrow"/>
+          <w:highlight w:val="green"/>
+          <w:lang w:val="es-ES"/>
+        </w:rPr>
+        <w:t>esta información es calculada según el puntaje de cada selección.</w:t>
+      </w:r>
+      <w:r>
+        <w:rPr>
+          <w:rFonts w:ascii="Arial Narrow" w:hAnsi="Arial Narrow"/>
+          <w:lang w:val="es-ES"/>
+        </w:rPr>
+        <w:t xml:space="preserve"> </w:t>
+      </w:r>
+    </w:p>
+    <w:p>
+      <w:pPr>
+        <w:jc w:val="both"/>
+        <w:rPr>
+          <w:rFonts w:ascii="Arial Narrow" w:hAnsi="Arial Narrow"/>
+          <w:lang w:val="es-ES"/>
+        </w:rPr>
+      </w:pPr>
+    </w:p>
+    <w:p>
+      <w:pPr>
+        <w:jc w:val="both"/>
+        <w:rPr>
+          <w:rFonts w:ascii="Arial Narrow" w:hAnsi="Arial Narrow"/>
+          <w:lang w:val="es-ES"/>
+        </w:rPr>
+      </w:pPr>
+      <w:r>
+        <w:rPr>
+          <w:rFonts w:ascii="Arial Narrow" w:hAnsi="Arial Narrow"/>
+          <w:highlight w:val="green"/>
           <w:lang w:val="es-ES"/>
         </w:rPr>
         <w:t>A los equipos se le podrá modificar la información de los puntos</w:t>
@@ -614,6 +656,7 @@
       <w:r>
         <w:rPr>
           <w:rFonts w:ascii="Arial Narrow" w:hAnsi="Arial Narrow"/>
+          <w:highlight w:val="green"/>
           <w:lang w:val="es-ES"/>
         </w:rPr>
         <w:t xml:space="preserve"> y</w:t>
@@ -621,6 +664,7 @@
       <w:r>
         <w:rPr>
           <w:rFonts w:ascii="Arial Narrow" w:hAnsi="Arial Narrow"/>
+          <w:highlight w:val="green"/>
           <w:lang w:val="es-ES"/>
         </w:rPr>
         <w:t xml:space="preserve"> </w:t>
@@ -628,6 +672,7 @@
       <w:r>
         <w:rPr>
           <w:rFonts w:ascii="Arial Narrow" w:hAnsi="Arial Narrow"/>
+          <w:highlight w:val="green"/>
           <w:lang w:val="es-ES"/>
         </w:rPr>
         <w:t>actualizar la bandera</w:t>
@@ -635,6 +680,7 @@
       <w:r>
         <w:rPr>
           <w:rFonts w:ascii="Arial Narrow" w:hAnsi="Arial Narrow"/>
+          <w:highlight w:val="green"/>
           <w:lang w:val="es-ES"/>
         </w:rPr>
         <w:t xml:space="preserve">, no se permitirá cambiar el </w:t>
@@ -642,6 +688,7 @@
       <w:r>
         <w:rPr>
           <w:rFonts w:ascii="Arial Narrow" w:hAnsi="Arial Narrow"/>
+          <w:highlight w:val="green"/>
           <w:lang w:val="es-ES"/>
         </w:rPr>
         <w:t xml:space="preserve">nombre de los equipos. Los usuarios también podrán </w:t>
@@ -649,6 +696,7 @@
       <w:r>
         <w:rPr>
           <w:rFonts w:ascii="Arial Narrow" w:hAnsi="Arial Narrow"/>
+          <w:highlight w:val="green"/>
           <w:lang w:val="es-ES"/>
         </w:rPr>
         <w:t>inhabilitar</w:t>
@@ -656,6 +704,7 @@
       <w:r>
         <w:rPr>
           <w:rFonts w:ascii="Arial Narrow" w:hAnsi="Arial Narrow"/>
+          <w:highlight w:val="green"/>
           <w:lang w:val="es-ES"/>
         </w:rPr>
         <w:t xml:space="preserve"> equipos</w:t>
@@ -663,6 +712,7 @@
       <w:r>
         <w:rPr>
           <w:rFonts w:ascii="Arial Narrow" w:hAnsi="Arial Narrow"/>
+          <w:highlight w:val="green"/>
           <w:lang w:val="es-ES"/>
         </w:rPr>
         <w:t xml:space="preserve"> del sistema</w:t>
@@ -670,6 +720,7 @@
       <w:r>
         <w:rPr>
           <w:rFonts w:ascii="Arial Narrow" w:hAnsi="Arial Narrow"/>
+          <w:highlight w:val="green"/>
           <w:lang w:val="es-ES"/>
         </w:rPr>
         <w:t>, de manera que para efectos de futuros sorteos no será</w:t>
@@ -677,31 +728,41 @@
       <w:r>
         <w:rPr>
           <w:rFonts w:ascii="Arial Narrow" w:hAnsi="Arial Narrow"/>
-          <w:lang w:val="es-ES"/>
-        </w:rPr>
-        <w:t xml:space="preserve">n seleccionables, cumpliendo una función similar al borrado. </w:t>
-      </w:r>
-    </w:p>
-    <w:p>
-      <w:pPr>
-        <w:jc w:val="both"/>
-        <w:rPr>
-          <w:rFonts w:ascii="Arial Narrow" w:hAnsi="Arial Narrow"/>
-          <w:lang w:val="es-ES"/>
-        </w:rPr>
-      </w:pPr>
-    </w:p>
-    <w:p>
-      <w:pPr>
-        <w:jc w:val="both"/>
-        <w:rPr>
-          <w:rFonts w:ascii="Arial Narrow" w:hAnsi="Arial Narrow"/>
-          <w:lang w:val="es-ES"/>
-        </w:rPr>
-      </w:pPr>
-      <w:r>
-        <w:rPr>
-          <w:rFonts w:ascii="Arial Narrow" w:hAnsi="Arial Narrow"/>
+          <w:highlight w:val="green"/>
+          <w:lang w:val="es-ES"/>
+        </w:rPr>
+        <w:t>n seleccionables, cumpliendo una función similar al borrado.</w:t>
+      </w:r>
+      <w:r>
+        <w:rPr>
+          <w:rFonts w:ascii="Arial Narrow" w:hAnsi="Arial Narrow"/>
+          <w:lang w:val="es-ES"/>
+        </w:rPr>
+        <w:t xml:space="preserve"> </w:t>
+      </w:r>
+    </w:p>
+    <w:p>
+      <w:pPr>
+        <w:jc w:val="both"/>
+        <w:rPr>
+          <w:rFonts w:ascii="Arial Narrow" w:hAnsi="Arial Narrow"/>
+          <w:lang w:val="es-ES"/>
+        </w:rPr>
+      </w:pPr>
+    </w:p>
+    <w:p>
+      <w:pPr>
+        <w:jc w:val="both"/>
+        <w:rPr>
+          <w:rFonts w:ascii="Arial Narrow" w:hAnsi="Arial Narrow"/>
+          <w:highlight w:val="green"/>
+          <w:lang w:val="es-ES"/>
+        </w:rPr>
+      </w:pPr>
+      <w:r>
+        <w:rPr>
+          <w:rFonts w:ascii="Arial Narrow" w:hAnsi="Arial Narrow"/>
+          <w:highlight w:val="green"/>
           <w:lang w:val="es-ES"/>
         </w:rPr>
         <w:t xml:space="preserve">Los equipos desactivados </w:t>
@@ -709,6 +770,7 @@
       <w:r>
         <w:rPr>
           <w:rFonts w:ascii="Arial Narrow" w:hAnsi="Arial Narrow"/>
+          <w:highlight w:val="green"/>
           <w:lang w:val="es-ES"/>
         </w:rPr>
         <w:t xml:space="preserve">podrán ser activados por los usuarios cuando consideren pertinente, volviendo a ser una posible </w:t>
@@ -716,6 +778,7 @@
       <w:r>
         <w:rPr>
           <w:rFonts w:ascii="Arial Narrow" w:hAnsi="Arial Narrow"/>
+          <w:highlight w:val="green"/>
           <w:lang w:val="es-ES"/>
         </w:rPr>
         <w:t>opción para los sorteos.</w:t>
@@ -726,21 +789,23 @@
         <w:jc w:val="both"/>
         <w:rPr>
           <w:rFonts w:ascii="Arial Narrow" w:hAnsi="Arial Narrow"/>
-          <w:lang w:val="es-ES"/>
-        </w:rPr>
-      </w:pPr>
-    </w:p>
-    <w:p>
-      <w:pPr>
-        <w:jc w:val="both"/>
-        <w:rPr>
-          <w:rFonts w:ascii="Arial Narrow" w:hAnsi="Arial Narrow"/>
-          <w:lang w:val="es-ES"/>
-        </w:rPr>
-      </w:pPr>
-      <w:r>
-        <w:rPr>
-          <w:rFonts w:ascii="Arial Narrow" w:hAnsi="Arial Narrow"/>
+          <w:highlight w:val="green"/>
+          <w:lang w:val="es-ES"/>
+        </w:rPr>
+      </w:pPr>
+    </w:p>
+    <w:p>
+      <w:pPr>
+        <w:jc w:val="both"/>
+        <w:rPr>
+          <w:rFonts w:ascii="Arial Narrow" w:hAnsi="Arial Narrow"/>
+          <w:lang w:val="es-ES"/>
+        </w:rPr>
+      </w:pPr>
+      <w:r>
+        <w:rPr>
+          <w:rFonts w:ascii="Arial Narrow" w:hAnsi="Arial Narrow"/>
+          <w:highlight w:val="green"/>
           <w:lang w:val="es-ES"/>
         </w:rPr>
         <w:t xml:space="preserve">El ranking actual de la FIFA se puede consultar en el siguiente enlace : </w:t>
@@ -750,6 +815,7 @@
           <w:rPr>
             <w:rStyle w:val="Hipervnculo"/>
             <w:rFonts w:ascii="Arial Narrow" w:hAnsi="Arial Narrow"/>
+            <w:highlight w:val="green"/>
             <w:lang w:val="es-ES"/>
           </w:rPr>
           <w:t>http://es.fifa.com/fifa-world-ranking/ranking-table/men/index.html</w:t>
@@ -1697,6 +1763,7 @@
           <w:rFonts w:ascii="Arial Narrow" w:hAnsi="Arial Narrow"/>
           <w:lang w:val="es-ES"/>
         </w:rPr>
+        <w:lastRenderedPageBreak/>
         <w:t xml:space="preserve">Además de los bombos </w:t>
       </w:r>
       <w:r>
@@ -2348,6 +2415,7 @@
           <w:rFonts w:ascii="Arial Narrow" w:hAnsi="Arial Narrow"/>
           <w:lang w:val="es-ES"/>
         </w:rPr>
+        <w:lastRenderedPageBreak/>
         <w:t xml:space="preserve">Si un equipo fue inhabilitado del sistema, </w:t>
       </w:r>
       <w:r>
@@ -2411,12 +2479,16 @@
         <w:jc w:val="both"/>
         <w:rPr>
           <w:rFonts w:ascii="Arial Narrow" w:hAnsi="Arial Narrow"/>
-          <w:lang w:val="es-ES"/>
-        </w:rPr>
-      </w:pPr>
-      <w:r>
-        <w:rPr>
-          <w:rFonts w:ascii="Arial Narrow" w:hAnsi="Arial Narrow"/>
+          <w:highlight w:val="green"/>
+          <w:lang w:val="es-ES"/>
+        </w:rPr>
+      </w:pPr>
+      <w:bookmarkStart w:id="0" w:name="_GoBack"/>
+      <w:bookmarkEnd w:id="0"/>
+      <w:r>
+        <w:rPr>
+          <w:rFonts w:ascii="Arial Narrow" w:hAnsi="Arial Narrow"/>
+          <w:highlight w:val="green"/>
           <w:lang w:val="es-ES"/>
         </w:rPr>
         <w:t>La aplicación deberá cargar por defecto el Top100 de equipos</w:t>
@@ -2424,6 +2496,7 @@
       <w:r>
         <w:rPr>
           <w:rFonts w:ascii="Arial Narrow" w:hAnsi="Arial Narrow"/>
+          <w:highlight w:val="green"/>
           <w:lang w:val="es-ES"/>
         </w:rPr>
         <w:t xml:space="preserve"> y las confederaciones</w:t>
@@ -2431,6 +2504,7 @@
       <w:r>
         <w:rPr>
           <w:rFonts w:ascii="Arial Narrow" w:hAnsi="Arial Narrow"/>
+          <w:highlight w:val="green"/>
           <w:lang w:val="es-ES"/>
         </w:rPr>
         <w:t xml:space="preserve"> en la base de datos</w:t>
@@ -2438,6 +2512,7 @@
       <w:r>
         <w:rPr>
           <w:rFonts w:ascii="Arial Narrow" w:hAnsi="Arial Narrow"/>
+          <w:highlight w:val="green"/>
           <w:lang w:val="es-ES"/>
         </w:rPr>
         <w:t>.</w:t>
@@ -2453,12 +2528,14 @@
         <w:jc w:val="both"/>
         <w:rPr>
           <w:rFonts w:ascii="Arial Narrow" w:hAnsi="Arial Narrow"/>
-          <w:lang w:val="es-ES"/>
-        </w:rPr>
-      </w:pPr>
-      <w:r>
-        <w:rPr>
-          <w:rFonts w:ascii="Arial Narrow" w:hAnsi="Arial Narrow"/>
+          <w:highlight w:val="green"/>
+          <w:lang w:val="es-ES"/>
+        </w:rPr>
+      </w:pPr>
+      <w:r>
+        <w:rPr>
+          <w:rFonts w:ascii="Arial Narrow" w:hAnsi="Arial Narrow"/>
+          <w:highlight w:val="green"/>
           <w:lang w:val="es-ES"/>
         </w:rPr>
         <w:t xml:space="preserve">Los estilos, y scripts deberán estar separados en archivos distintos al código html, cada archivo deberá estar agrupado en carpetas según su tipo. </w:t>
@@ -2474,12 +2551,14 @@
         <w:jc w:val="both"/>
         <w:rPr>
           <w:rFonts w:ascii="Arial Narrow" w:hAnsi="Arial Narrow"/>
-          <w:lang w:val="es-ES"/>
-        </w:rPr>
-      </w:pPr>
-      <w:r>
-        <w:rPr>
-          <w:rFonts w:ascii="Arial Narrow" w:hAnsi="Arial Narrow"/>
+          <w:highlight w:val="green"/>
+          <w:lang w:val="es-ES"/>
+        </w:rPr>
+      </w:pPr>
+      <w:r>
+        <w:rPr>
+          <w:rFonts w:ascii="Arial Narrow" w:hAnsi="Arial Narrow"/>
+          <w:highlight w:val="green"/>
           <w:lang w:val="es-ES"/>
         </w:rPr>
         <w:t xml:space="preserve">Podrá utilizar algún framework para la creación del sitio. </w:t>
@@ -2495,12 +2574,14 @@
         <w:jc w:val="both"/>
         <w:rPr>
           <w:rFonts w:ascii="Arial Narrow" w:hAnsi="Arial Narrow"/>
-          <w:lang w:val="es-ES"/>
-        </w:rPr>
-      </w:pPr>
-      <w:r>
-        <w:rPr>
-          <w:rFonts w:ascii="Arial Narrow" w:hAnsi="Arial Narrow"/>
+          <w:highlight w:val="green"/>
+          <w:lang w:val="es-ES"/>
+        </w:rPr>
+      </w:pPr>
+      <w:r>
+        <w:rPr>
+          <w:rFonts w:ascii="Arial Narrow" w:hAnsi="Arial Narrow"/>
+          <w:highlight w:val="green"/>
           <w:lang w:val="es-ES"/>
         </w:rPr>
         <w:t xml:space="preserve">El nombre del usuario en sesión siempre deberá estar visible en la página. </w:t>
@@ -2517,6 +2598,7 @@
         <w:rPr>
           <w:rFonts w:ascii="Arial Narrow" w:hAnsi="Arial Narrow"/>
           <w:b/>
+          <w:highlight w:val="green"/>
           <w:lang w:val="es-ES"/>
         </w:rPr>
       </w:pPr>
@@ -2524,6 +2606,7 @@
         <w:rPr>
           <w:rFonts w:ascii="Arial Narrow" w:hAnsi="Arial Narrow"/>
           <w:b/>
+          <w:highlight w:val="green"/>
           <w:lang w:val="es-ES"/>
         </w:rPr>
         <w:t xml:space="preserve">El sitio debe contar con estilos css agradables a la vista y que mejoren la experiencia de usuario. </w:t>
@@ -2539,12 +2622,14 @@
         <w:jc w:val="both"/>
         <w:rPr>
           <w:rFonts w:ascii="Arial Narrow" w:hAnsi="Arial Narrow"/>
-          <w:lang w:val="es-ES"/>
-        </w:rPr>
-      </w:pPr>
-      <w:r>
-        <w:rPr>
-          <w:rFonts w:ascii="Arial Narrow" w:hAnsi="Arial Narrow"/>
+          <w:highlight w:val="green"/>
+          <w:lang w:val="es-ES"/>
+        </w:rPr>
+      </w:pPr>
+      <w:r>
+        <w:rPr>
+          <w:rFonts w:ascii="Arial Narrow" w:hAnsi="Arial Narrow"/>
+          <w:highlight w:val="green"/>
           <w:lang w:val="es-ES"/>
         </w:rPr>
         <w:t xml:space="preserve">Seguir estándares de desarrollo web del W3C. </w:t>
@@ -2558,8 +2643,6 @@
           <w:lang w:val="es-ES"/>
         </w:rPr>
       </w:pPr>
-      <w:bookmarkStart w:id="0" w:name="_GoBack"/>
-      <w:bookmarkEnd w:id="0"/>
     </w:p>
     <w:p>
       <w:pPr>
@@ -2941,7 +3024,7 @@
 </file>
 
 <file path=word/endnotes.xml><?xml version="1.0" encoding="utf-8"?>
-<w:endnotes xmlns:wpc="http://schemas.microsoft.com/office/word/2010/wordprocessingCanvas" xmlns:mo="http://schemas.microsoft.com/office/mac/office/2008/main" xmlns:mc="http://schemas.openxmlformats.org/markup-compatibility/2006" xmlns:mv="urn:schemas-microsoft-com:mac:vml" xmlns:o="urn:schemas-microsoft-com:office:office" xmlns:r="http://schemas.openxmlformats.org/officeDocument/2006/relationships" xmlns:m="http://schemas.openxmlformats.org/officeDocument/2006/math" xmlns:v="urn:schemas-microsoft-com:vml" xmlns:wp14="http://schemas.microsoft.com/office/word/2010/wordprocessingDrawing" xmlns:wp="http://schemas.openxmlformats.org/drawingml/2006/wordprocessingDrawing" xmlns:w10="urn:schemas-microsoft-com:office:word" xmlns:w="http://schemas.openxmlformats.org/wordprocessingml/2006/main" xmlns:w14="http://schemas.microsoft.com/office/word/2010/wordml" xmlns:w15="http://schemas.microsoft.com/office/word/2012/wordml" xmlns:wpg="http://schemas.microsoft.com/office/word/2010/wordprocessingGroup" xmlns:wpi="http://schemas.microsoft.com/office/word/2010/wordprocessingInk" xmlns:wne="http://schemas.microsoft.com/office/word/2006/wordml" xmlns:wps="http://schemas.microsoft.com/office/word/2010/wordprocessingShape" mc:Ignorable="w14 w15 wp14">
+<w:endnotes xmlns:wpc="http://schemas.microsoft.com/office/word/2010/wordprocessingCanvas" xmlns:cx="http://schemas.microsoft.com/office/drawing/2014/chartex" xmlns:cx1="http://schemas.microsoft.com/office/drawing/2015/9/8/chartex" xmlns:cx2="http://schemas.microsoft.com/office/drawing/2015/10/21/chartex" xmlns:cx3="http://schemas.microsoft.com/office/drawing/2016/5/9/chartex" xmlns:cx4="http://schemas.microsoft.com/office/drawing/2016/5/10/chartex" xmlns:cx5="http://schemas.microsoft.com/office/drawing/2016/5/11/chartex" xmlns:cx6="http://schemas.microsoft.com/office/drawing/2016/5/12/chartex" xmlns:cx7="http://schemas.microsoft.com/office/drawing/2016/5/13/chartex" xmlns:cx8="http://schemas.microsoft.com/office/drawing/2016/5/14/chartex" xmlns:mc="http://schemas.openxmlformats.org/markup-compatibility/2006" xmlns:aink="http://schemas.microsoft.com/office/drawing/2016/ink" xmlns:am3d="http://schemas.microsoft.com/office/drawing/2017/model3d" xmlns:o="urn:schemas-microsoft-com:office:office" xmlns:r="http://schemas.openxmlformats.org/officeDocument/2006/relationships" xmlns:m="http://schemas.openxmlformats.org/officeDocument/2006/math" xmlns:v="urn:schemas-microsoft-com:vml" xmlns:wp14="http://schemas.microsoft.com/office/word/2010/wordprocessingDrawing" xmlns:wp="http://schemas.openxmlformats.org/drawingml/2006/wordprocessingDrawing" xmlns:w10="urn:schemas-microsoft-com:office:word" xmlns:w="http://schemas.openxmlformats.org/wordprocessingml/2006/main" xmlns:w14="http://schemas.microsoft.com/office/word/2010/wordml" xmlns:w15="http://schemas.microsoft.com/office/word/2012/wordml" xmlns:w16cid="http://schemas.microsoft.com/office/word/2016/wordml/cid" xmlns:w16se="http://schemas.microsoft.com/office/word/2015/wordml/symex" xmlns:wpg="http://schemas.microsoft.com/office/word/2010/wordprocessingGroup" xmlns:wpi="http://schemas.microsoft.com/office/word/2010/wordprocessingInk" xmlns:wne="http://schemas.microsoft.com/office/word/2006/wordml" xmlns:wps="http://schemas.microsoft.com/office/word/2010/wordprocessingShape" mc:Ignorable="w14 w15 w16se w16cid wp14">
   <w:endnote w:type="separator" w:id="-1">
     <w:p>
       <w:r>
@@ -2960,7 +3043,7 @@
 </file>
 
 <file path=word/footnotes.xml><?xml version="1.0" encoding="utf-8"?>
-<w:footnotes xmlns:wpc="http://schemas.microsoft.com/office/word/2010/wordprocessingCanvas" xmlns:mo="http://schemas.microsoft.com/office/mac/office/2008/main" xmlns:mc="http://schemas.openxmlformats.org/markup-compatibility/2006" xmlns:mv="urn:schemas-microsoft-com:mac:vml" xmlns:o="urn:schemas-microsoft-com:office:office" xmlns:r="http://schemas.openxmlformats.org/officeDocument/2006/relationships" xmlns:m="http://schemas.openxmlformats.org/officeDocument/2006/math" xmlns:v="urn:schemas-microsoft-com:vml" xmlns:wp14="http://schemas.microsoft.com/office/word/2010/wordprocessingDrawing" xmlns:wp="http://schemas.openxmlformats.org/drawingml/2006/wordprocessingDrawing" xmlns:w10="urn:schemas-microsoft-com:office:word" xmlns:w="http://schemas.openxmlformats.org/wordprocessingml/2006/main" xmlns:w14="http://schemas.microsoft.com/office/word/2010/wordml" xmlns:w15="http://schemas.microsoft.com/office/word/2012/wordml" xmlns:wpg="http://schemas.microsoft.com/office/word/2010/wordprocessingGroup" xmlns:wpi="http://schemas.microsoft.com/office/word/2010/wordprocessingInk" xmlns:wne="http://schemas.microsoft.com/office/word/2006/wordml" xmlns:wps="http://schemas.microsoft.com/office/word/2010/wordprocessingShape" mc:Ignorable="w14 w15 wp14">
+<w:footnotes xmlns:wpc="http://schemas.microsoft.com/office/word/2010/wordprocessingCanvas" xmlns:cx="http://schemas.microsoft.com/office/drawing/2014/chartex" xmlns:cx1="http://schemas.microsoft.com/office/drawing/2015/9/8/chartex" xmlns:cx2="http://schemas.microsoft.com/office/drawing/2015/10/21/chartex" xmlns:cx3="http://schemas.microsoft.com/office/drawing/2016/5/9/chartex" xmlns:cx4="http://schemas.microsoft.com/office/drawing/2016/5/10/chartex" xmlns:cx5="http://schemas.microsoft.com/office/drawing/2016/5/11/chartex" xmlns:cx6="http://schemas.microsoft.com/office/drawing/2016/5/12/chartex" xmlns:cx7="http://schemas.microsoft.com/office/drawing/2016/5/13/chartex" xmlns:cx8="http://schemas.microsoft.com/office/drawing/2016/5/14/chartex" xmlns:mc="http://schemas.openxmlformats.org/markup-compatibility/2006" xmlns:aink="http://schemas.microsoft.com/office/drawing/2016/ink" xmlns:am3d="http://schemas.microsoft.com/office/drawing/2017/model3d" xmlns:o="urn:schemas-microsoft-com:office:office" xmlns:r="http://schemas.openxmlformats.org/officeDocument/2006/relationships" xmlns:m="http://schemas.openxmlformats.org/officeDocument/2006/math" xmlns:v="urn:schemas-microsoft-com:vml" xmlns:wp14="http://schemas.microsoft.com/office/word/2010/wordprocessingDrawing" xmlns:wp="http://schemas.openxmlformats.org/drawingml/2006/wordprocessingDrawing" xmlns:w10="urn:schemas-microsoft-com:office:word" xmlns:w="http://schemas.openxmlformats.org/wordprocessingml/2006/main" xmlns:w14="http://schemas.microsoft.com/office/word/2010/wordml" xmlns:w15="http://schemas.microsoft.com/office/word/2012/wordml" xmlns:w16cid="http://schemas.microsoft.com/office/word/2016/wordml/cid" xmlns:w16se="http://schemas.microsoft.com/office/word/2015/wordml/symex" xmlns:wpg="http://schemas.microsoft.com/office/word/2010/wordprocessingGroup" xmlns:wpi="http://schemas.microsoft.com/office/word/2010/wordprocessingInk" xmlns:wne="http://schemas.microsoft.com/office/word/2006/wordml" xmlns:wps="http://schemas.microsoft.com/office/word/2010/wordprocessingShape" mc:Ignorable="w14 w15 w16se w16cid wp14">
   <w:footnote w:type="separator" w:id="-1">
     <w:p>
       <w:r>
@@ -2979,8 +3062,8 @@
 </file>
 
 <file path=word/numbering.xml><?xml version="1.0" encoding="utf-8"?>
-<w:numbering xmlns:wpc="http://schemas.microsoft.com/office/word/2010/wordprocessingCanvas" xmlns:mo="http://schemas.microsoft.com/office/mac/office/2008/main" xmlns:mc="http://schemas.openxmlformats.org/markup-compatibility/2006" xmlns:mv="urn:schemas-microsoft-com:mac:vml" xmlns:o="urn:schemas-microsoft-com:office:office" xmlns:r="http://schemas.openxmlformats.org/officeDocument/2006/relationships" xmlns:m="http://schemas.openxmlformats.org/officeDocument/2006/math" xmlns:v="urn:schemas-microsoft-com:vml" xmlns:wp14="http://schemas.microsoft.com/office/word/2010/wordprocessingDrawing" xmlns:wp="http://schemas.openxmlformats.org/drawingml/2006/wordprocessingDrawing" xmlns:w10="urn:schemas-microsoft-com:office:word" xmlns:w="http://schemas.openxmlformats.org/wordprocessingml/2006/main" xmlns:w14="http://schemas.microsoft.com/office/word/2010/wordml" xmlns:w15="http://schemas.microsoft.com/office/word/2012/wordml" xmlns:wpg="http://schemas.microsoft.com/office/word/2010/wordprocessingGroup" xmlns:wpi="http://schemas.microsoft.com/office/word/2010/wordprocessingInk" xmlns:wne="http://schemas.microsoft.com/office/word/2006/wordml" xmlns:wps="http://schemas.microsoft.com/office/word/2010/wordprocessingShape" mc:Ignorable="w14 w15 wp14">
-  <w:abstractNum w:abstractNumId="0">
+<w:numbering xmlns:wpc="http://schemas.microsoft.com/office/word/2010/wordprocessingCanvas" xmlns:cx="http://schemas.microsoft.com/office/drawing/2014/chartex" xmlns:cx1="http://schemas.microsoft.com/office/drawing/2015/9/8/chartex" xmlns:cx2="http://schemas.microsoft.com/office/drawing/2015/10/21/chartex" xmlns:cx3="http://schemas.microsoft.com/office/drawing/2016/5/9/chartex" xmlns:cx4="http://schemas.microsoft.com/office/drawing/2016/5/10/chartex" xmlns:cx5="http://schemas.microsoft.com/office/drawing/2016/5/11/chartex" xmlns:cx6="http://schemas.microsoft.com/office/drawing/2016/5/12/chartex" xmlns:cx7="http://schemas.microsoft.com/office/drawing/2016/5/13/chartex" xmlns:cx8="http://schemas.microsoft.com/office/drawing/2016/5/14/chartex" xmlns:mc="http://schemas.openxmlformats.org/markup-compatibility/2006" xmlns:aink="http://schemas.microsoft.com/office/drawing/2016/ink" xmlns:am3d="http://schemas.microsoft.com/office/drawing/2017/model3d" xmlns:o="urn:schemas-microsoft-com:office:office" xmlns:r="http://schemas.openxmlformats.org/officeDocument/2006/relationships" xmlns:m="http://schemas.openxmlformats.org/officeDocument/2006/math" xmlns:v="urn:schemas-microsoft-com:vml" xmlns:wp14="http://schemas.microsoft.com/office/word/2010/wordprocessingDrawing" xmlns:wp="http://schemas.openxmlformats.org/drawingml/2006/wordprocessingDrawing" xmlns:w10="urn:schemas-microsoft-com:office:word" xmlns:w="http://schemas.openxmlformats.org/wordprocessingml/2006/main" xmlns:w14="http://schemas.microsoft.com/office/word/2010/wordml" xmlns:w15="http://schemas.microsoft.com/office/word/2012/wordml" xmlns:w16cid="http://schemas.microsoft.com/office/word/2016/wordml/cid" xmlns:w16se="http://schemas.microsoft.com/office/word/2015/wordml/symex" xmlns:wpg="http://schemas.microsoft.com/office/word/2010/wordprocessingGroup" xmlns:wpi="http://schemas.microsoft.com/office/word/2010/wordprocessingInk" xmlns:wne="http://schemas.microsoft.com/office/word/2006/wordml" xmlns:wps="http://schemas.microsoft.com/office/word/2010/wordprocessingShape" mc:Ignorable="w14 w15 w16se w16cid wp14">
+  <w:abstractNum w:abstractNumId="0" w15:restartNumberingAfterBreak="0">
     <w:nsid w:val="01AD6AC7"/>
     <w:multiLevelType w:val="hybridMultilevel"/>
     <w:tmpl w:val="3918D6C2"/>
@@ -3093,7 +3176,7 @@
       </w:rPr>
     </w:lvl>
   </w:abstractNum>
-  <w:abstractNum w:abstractNumId="1">
+  <w:abstractNum w:abstractNumId="1" w15:restartNumberingAfterBreak="0">
     <w:nsid w:val="06CC5D94"/>
     <w:multiLevelType w:val="hybridMultilevel"/>
     <w:tmpl w:val="8F1A7C2E"/>
@@ -3206,7 +3289,7 @@
       </w:rPr>
     </w:lvl>
   </w:abstractNum>
-  <w:abstractNum w:abstractNumId="2">
+  <w:abstractNum w:abstractNumId="2" w15:restartNumberingAfterBreak="0">
     <w:nsid w:val="2AE66287"/>
     <w:multiLevelType w:val="hybridMultilevel"/>
     <w:tmpl w:val="4BC65A34"/>
@@ -3319,7 +3402,7 @@
       </w:rPr>
     </w:lvl>
   </w:abstractNum>
-  <w:abstractNum w:abstractNumId="3">
+  <w:abstractNum w:abstractNumId="3" w15:restartNumberingAfterBreak="0">
     <w:nsid w:val="3CD3198E"/>
     <w:multiLevelType w:val="multilevel"/>
     <w:tmpl w:val="39586CA4"/>
@@ -3468,7 +3551,7 @@
       </w:rPr>
     </w:lvl>
   </w:abstractNum>
-  <w:abstractNum w:abstractNumId="4">
+  <w:abstractNum w:abstractNumId="4" w15:restartNumberingAfterBreak="0">
     <w:nsid w:val="470A1F1C"/>
     <w:multiLevelType w:val="hybridMultilevel"/>
     <w:tmpl w:val="6AE8B282"/>
@@ -3581,7 +3664,7 @@
       </w:rPr>
     </w:lvl>
   </w:abstractNum>
-  <w:abstractNum w:abstractNumId="5">
+  <w:abstractNum w:abstractNumId="5" w15:restartNumberingAfterBreak="0">
     <w:nsid w:val="79631FB5"/>
     <w:multiLevelType w:val="hybridMultilevel"/>
     <w:tmpl w:val="479A491E"/>
@@ -3716,7 +3799,7 @@
 </file>
 
 <file path=word/styles.xml><?xml version="1.0" encoding="utf-8"?>
-<w:styles xmlns:mc="http://schemas.openxmlformats.org/markup-compatibility/2006" xmlns:r="http://schemas.openxmlformats.org/officeDocument/2006/relationships" xmlns:w="http://schemas.openxmlformats.org/wordprocessingml/2006/main" xmlns:w14="http://schemas.microsoft.com/office/word/2010/wordml" xmlns:w15="http://schemas.microsoft.com/office/word/2012/wordml" mc:Ignorable="w14 w15">
+<w:styles xmlns:mc="http://schemas.openxmlformats.org/markup-compatibility/2006" xmlns:r="http://schemas.openxmlformats.org/officeDocument/2006/relationships" xmlns:w="http://schemas.openxmlformats.org/wordprocessingml/2006/main" xmlns:w14="http://schemas.microsoft.com/office/word/2010/wordml" xmlns:w15="http://schemas.microsoft.com/office/word/2012/wordml" xmlns:w16cid="http://schemas.microsoft.com/office/word/2016/wordml/cid" xmlns:w16se="http://schemas.microsoft.com/office/word/2015/wordml/symex" mc:Ignorable="w14 w15 w16se w16cid">
   <w:docDefaults>
     <w:rPrDefault>
       <w:rPr>
@@ -3728,7 +3811,7 @@
     </w:rPrDefault>
     <w:pPrDefault/>
   </w:docDefaults>
-  <w:latentStyles w:defLockedState="0" w:defUIPriority="99" w:defSemiHidden="0" w:defUnhideWhenUsed="0" w:defQFormat="0" w:count="381">
+  <w:latentStyles w:defLockedState="0" w:defUIPriority="99" w:defSemiHidden="0" w:defUnhideWhenUsed="0" w:defQFormat="0" w:count="375">
     <w:lsdException w:name="Normal" w:uiPriority="0" w:qFormat="1"/>
     <w:lsdException w:name="heading 1" w:uiPriority="9" w:qFormat="1"/>
     <w:lsdException w:name="heading 2" w:semiHidden="1" w:uiPriority="9" w:unhideWhenUsed="1" w:qFormat="1"/>
@@ -3885,15 +3968,6 @@
     <w:lsdException w:name="Balloon Text" w:semiHidden="1" w:unhideWhenUsed="1"/>
     <w:lsdException w:name="Table Grid" w:uiPriority="39"/>
     <w:lsdException w:name="Table Theme" w:semiHidden="1" w:unhideWhenUsed="1"/>
-    <w:lsdException w:name="Note Level 1" w:semiHidden="1" w:unhideWhenUsed="1"/>
-    <w:lsdException w:name="Note Level 2" w:semiHidden="1" w:unhideWhenUsed="1"/>
-    <w:lsdException w:name="Note Level 3" w:semiHidden="1" w:unhideWhenUsed="1"/>
-    <w:lsdException w:name="Note Level 4" w:semiHidden="1" w:unhideWhenUsed="1"/>
-    <w:lsdException w:name="Note Level 5" w:semiHidden="1" w:unhideWhenUsed="1"/>
-    <w:lsdException w:name="Note Level 6" w:semiHidden="1" w:unhideWhenUsed="1"/>
-    <w:lsdException w:name="Note Level 7" w:semiHidden="1" w:unhideWhenUsed="1"/>
-    <w:lsdException w:name="Note Level 8" w:semiHidden="1" w:unhideWhenUsed="1"/>
-    <w:lsdException w:name="Note Level 9" w:semiHidden="1" w:unhideWhenUsed="1"/>
     <w:lsdException w:name="Placeholder Text" w:semiHidden="1"/>
     <w:lsdException w:name="No Spacing" w:uiPriority="1" w:qFormat="1"/>
     <w:lsdException w:name="Light Shading" w:uiPriority="60"/>

</xml_diff>